<commit_message>
Cambios en el punto 5.2 nueva version
Cambios en el punto 5.2 nueva version
</commit_message>
<xml_diff>
--- a/TG1_JavierGarciamartin5.2.docx
+++ b/TG1_JavierGarciamartin5.2.docx
@@ -141,10 +141,127 @@
       </w:r>
       <w:proofErr w:type="spellEnd"/>
       <w:r>
-        <w:t xml:space="preserve"> (Cursopedia)</w:t>
-      </w:r>
-      <w:bookmarkStart w:id="0" w:name="_GoBack"/>
-      <w:bookmarkEnd w:id="0"/>
+        <w:t xml:space="preserve"> (</w:t>
+      </w:r>
+      <w:proofErr w:type="spellStart"/>
+      <w:r>
+        <w:t>Cursopedia</w:t>
+      </w:r>
+      <w:proofErr w:type="spellEnd"/>
+      <w:r>
+        <w:t>)</w:t>
+      </w:r>
+    </w:p>
+    <w:p>
+      <w:r>
+        <w:rPr>
+          <w:noProof/>
+          <w:lang w:eastAsia="es-ES"/>
+        </w:rPr>
+        <w:drawing>
+          <wp:inline distT="0" distB="0" distL="0" distR="0" wp14:anchorId="1E7E8A1A" wp14:editId="4AEC3D0C">
+            <wp:extent cx="5727595" cy="3238500"/>
+            <wp:effectExtent l="0" t="0" r="6985" b="0"/>
+            <wp:docPr id="2" name="Imagen 2"/>
+            <wp:cNvGraphicFramePr>
+              <a:graphicFrameLocks xmlns:a="http://schemas.openxmlformats.org/drawingml/2006/main" noChangeAspect="1"/>
+            </wp:cNvGraphicFramePr>
+            <a:graphic xmlns:a="http://schemas.openxmlformats.org/drawingml/2006/main">
+              <a:graphicData uri="http://schemas.openxmlformats.org/drawingml/2006/picture">
+                <pic:pic xmlns:pic="http://schemas.openxmlformats.org/drawingml/2006/picture">
+                  <pic:nvPicPr>
+                    <pic:cNvPr id="0" name=""/>
+                    <pic:cNvPicPr/>
+                  </pic:nvPicPr>
+                  <pic:blipFill rotWithShape="1">
+                    <a:blip r:embed="rId6"/>
+                    <a:srcRect l="11640" t="6272" r="12875" b="17846"/>
+                    <a:stretch/>
+                  </pic:blipFill>
+                  <pic:spPr bwMode="auto">
+                    <a:xfrm>
+                      <a:off x="0" y="0"/>
+                      <a:ext cx="5726922" cy="3238119"/>
+                    </a:xfrm>
+                    <a:prstGeom prst="rect">
+                      <a:avLst/>
+                    </a:prstGeom>
+                    <a:ln>
+                      <a:noFill/>
+                    </a:ln>
+                    <a:extLst>
+                      <a:ext uri="{53640926-AAD7-44D8-BBD7-CCE9431645EC}">
+                        <a14:shadowObscured xmlns:a14="http://schemas.microsoft.com/office/drawing/2010/main"/>
+                      </a:ext>
+                    </a:extLst>
+                  </pic:spPr>
+                </pic:pic>
+              </a:graphicData>
+            </a:graphic>
+          </wp:inline>
+        </w:drawing>
+      </w:r>
+    </w:p>
+    <w:p>
+      <w:r>
+        <w:lastRenderedPageBreak/>
+        <w:t>En este curso se explica una breve introducción de este tipo de lenguaje de programación, que es uno de los cuales permite la creación de las extensiones.</w:t>
+      </w:r>
+    </w:p>
+    <w:p>
+      <w:r>
+        <w:t>Este curso es totalmente gratuito con una duración de 46 minutos  y el temario es el siguiente:</w:t>
+      </w:r>
+    </w:p>
+    <w:p>
+      <w:r>
+        <w:rPr>
+          <w:noProof/>
+          <w:lang w:eastAsia="es-ES"/>
+        </w:rPr>
+        <w:drawing>
+          <wp:inline distT="0" distB="0" distL="0" distR="0" wp14:anchorId="3B87FFF4" wp14:editId="1E2D2E01">
+            <wp:extent cx="4362450" cy="2528958"/>
+            <wp:effectExtent l="0" t="0" r="0" b="5080"/>
+            <wp:docPr id="1" name="Imagen 1"/>
+            <wp:cNvGraphicFramePr>
+              <a:graphicFrameLocks xmlns:a="http://schemas.openxmlformats.org/drawingml/2006/main" noChangeAspect="1"/>
+            </wp:cNvGraphicFramePr>
+            <a:graphic xmlns:a="http://schemas.openxmlformats.org/drawingml/2006/main">
+              <a:graphicData uri="http://schemas.openxmlformats.org/drawingml/2006/picture">
+                <pic:pic xmlns:pic="http://schemas.openxmlformats.org/drawingml/2006/picture">
+                  <pic:nvPicPr>
+                    <pic:cNvPr id="0" name=""/>
+                    <pic:cNvPicPr/>
+                  </pic:nvPicPr>
+                  <pic:blipFill rotWithShape="1">
+                    <a:blip r:embed="rId7"/>
+                    <a:srcRect t="36060" r="63492" b="26313"/>
+                    <a:stretch/>
+                  </pic:blipFill>
+                  <pic:spPr bwMode="auto">
+                    <a:xfrm>
+                      <a:off x="0" y="0"/>
+                      <a:ext cx="4361939" cy="2528662"/>
+                    </a:xfrm>
+                    <a:prstGeom prst="rect">
+                      <a:avLst/>
+                    </a:prstGeom>
+                    <a:ln>
+                      <a:noFill/>
+                    </a:ln>
+                    <a:extLst>
+                      <a:ext uri="{53640926-AAD7-44D8-BBD7-CCE9431645EC}">
+                        <a14:shadowObscured xmlns:a14="http://schemas.microsoft.com/office/drawing/2010/main"/>
+                      </a:ext>
+                    </a:extLst>
+                  </pic:spPr>
+                </pic:pic>
+              </a:graphicData>
+            </a:graphic>
+          </wp:inline>
+        </w:drawing>
+      </w:r>
     </w:p>
     <w:p>
       <w:pPr>
@@ -152,149 +269,115 @@
       </w:pPr>
     </w:p>
     <w:p>
-      <w:hyperlink r:id="rId6" w:history="1">
-        <w:r>
-          <w:rPr>
-            <w:rStyle w:val="Hipervnculo"/>
-          </w:rPr>
-          <w:t>http://cursoinfor2012.blogspot.com.es/2013/10/trucos-en-chrome.html</w:t>
-        </w:r>
-      </w:hyperlink>
-    </w:p>
-    <w:p>
-      <w:hyperlink r:id="rId7" w:history="1">
-        <w:r>
-          <w:rPr>
-            <w:rStyle w:val="Hipervnculo"/>
-          </w:rPr>
-          <w:t>http://www.cursodecomputacionbasica.com/barra-de-favoritos/</w:t>
-        </w:r>
-      </w:hyperlink>
-    </w:p>
-    <w:p/>
-    <w:p>
-      <w:pPr>
-        <w:rPr>
-          <w:b/>
-        </w:rPr>
-      </w:pPr>
       <w:hyperlink r:id="rId8" w:history="1">
         <w:r>
           <w:rPr>
             <w:rStyle w:val="Hipervnculo"/>
           </w:rPr>
-          <w:t>https://hhkaos.gitbooks.io/cursohtml5desdecero/content/chrome_devtools.html</w:t>
+          <w:t>http://www.cursopedia.com/Ficha-Fundamentos-de-Javascript</w:t>
         </w:r>
       </w:hyperlink>
-      <w:r>
-        <w:t xml:space="preserve">   </w:t>
-      </w:r>
-      <w:r>
+    </w:p>
+    <w:p/>
+    <w:p>
+      <w:pPr>
+        <w:pStyle w:val="Prrafodelista"/>
+        <w:numPr>
+          <w:ilvl w:val="0"/>
+          <w:numId w:val="1"/>
+        </w:numPr>
         <w:rPr>
           <w:b/>
         </w:rPr>
-        <w:t>¿Tengo dudas?</w:t>
-      </w:r>
-    </w:p>
-    <w:p>
-      <w:pPr>
+      </w:pPr>
+      <w:bookmarkStart w:id="0" w:name="_GoBack"/>
+      <w:r>
         <w:rPr>
           <w:b/>
         </w:rPr>
-      </w:pPr>
-      <w:hyperlink r:id="rId9" w:history="1">
-        <w:r>
-          <w:rPr>
-            <w:rStyle w:val="Hipervnculo"/>
-            <w:b/>
-          </w:rPr>
-          <w:t>http://www.fiuxy.net/trucos-manuales-y-guias/3743958-curso-herramientas-para-desarrolladores-de-chrome.html</w:t>
-        </w:r>
-      </w:hyperlink>
-    </w:p>
-    <w:p>
-      <w:pPr>
+        <w:t xml:space="preserve">Curso de </w:t>
+      </w:r>
+      <w:r>
         <w:rPr>
           <w:b/>
         </w:rPr>
-      </w:pPr>
-      <w:hyperlink r:id="rId10" w:history="1">
-        <w:r>
-          <w:rPr>
-            <w:rStyle w:val="Hipervnculo"/>
-            <w:b/>
-          </w:rPr>
-          <w:t>http://www.taringa.net/post/videos/7515874/Curso-de-Google-Chrome.html</w:t>
-        </w:r>
-      </w:hyperlink>
-    </w:p>
-    <w:p>
-      <w:hyperlink r:id="rId11" w:history="1">
-        <w:r>
-          <w:rPr>
-            <w:rStyle w:val="Hipervnculo"/>
-          </w:rPr>
-          <w:t>https://itunes.apple.com/sv/course/google-chrome/id992987357?ign-mpt=uo%3D2</w:t>
-        </w:r>
-      </w:hyperlink>
-    </w:p>
-    <w:p>
-      <w:hyperlink r:id="rId12" w:history="1">
-        <w:r>
-          <w:rPr>
-            <w:rStyle w:val="Hipervnculo"/>
-          </w:rPr>
-          <w:t>http://opershelp.blogspot.com.es/2015/04/curso-google-chrome.html</w:t>
-        </w:r>
-      </w:hyperlink>
-      <w:r>
-        <w:t xml:space="preserve">  --&gt; su contenido se encuentra aquí</w:t>
-      </w:r>
-      <w:r>
-        <w:sym w:font="Wingdings" w:char="F0E0"/>
-      </w:r>
-      <w:r>
-        <w:t xml:space="preserve"> </w:t>
-      </w:r>
-      <w:hyperlink r:id="rId13" w:history="1">
-        <w:r>
-          <w:rPr>
-            <w:rStyle w:val="Hipervnculo"/>
-          </w:rPr>
-          <w:t>https://www.dropbox.com/sh/ledrggwxamak9te/AAA1GArEU16Xw1RDI2tp55QIa?dl=0</w:t>
-        </w:r>
-      </w:hyperlink>
-    </w:p>
-    <w:p/>
-    <w:p>
-      <w:hyperlink r:id="rId14" w:history="1">
-        <w:r>
-          <w:rPr>
-            <w:rStyle w:val="Hipervnculo"/>
-          </w:rPr>
-          <w:t>http://www.aulaclic.es/articulos/chrome2.html</w:t>
-        </w:r>
-      </w:hyperlink>
-    </w:p>
-    <w:p>
-      <w:hyperlink r:id="rId15" w:history="1">
-        <w:r>
-          <w:rPr>
-            <w:rStyle w:val="Hipervnculo"/>
-          </w:rPr>
-          <w:t>http://www.deseoaprender.com/InternetCurso/google-chrome.html</w:t>
-        </w:r>
-      </w:hyperlink>
-    </w:p>
-    <w:p>
-      <w:hyperlink r:id="rId16" w:history="1">
-        <w:r>
-          <w:rPr>
-            <w:rStyle w:val="Hipervnculo"/>
-          </w:rPr>
-          <w:t>http://aprenderaprogramar.es/index.php?option=com_content&amp;view=article&amp;id=469:descargar-e-instalar-el-navegador-ventajas-de-google-chrome-firefox-icual-es-mejor-browser-cu00710b&amp;catid=69:tutorial-basico-programador-web-html-desde-cero&amp;Itemid=192</w:t>
-        </w:r>
-      </w:hyperlink>
+        <w:t>lenguaje HTML5</w:t>
+      </w:r>
+    </w:p>
+    <w:bookmarkEnd w:id="0"/>
+    <w:p>
+      <w:r>
+        <w:t xml:space="preserve">Este curso explica de manera básica el funcionamiento del lenguaje, definiendo el concepto de HTML5, uso de etiquetas, funciones </w:t>
+      </w:r>
+      <w:proofErr w:type="spellStart"/>
+      <w:r>
+        <w:t>Drag</w:t>
+      </w:r>
+      <w:proofErr w:type="spellEnd"/>
+      <w:r>
+        <w:t xml:space="preserve"> y </w:t>
+      </w:r>
+      <w:proofErr w:type="spellStart"/>
+      <w:r>
+        <w:t>Drop</w:t>
+      </w:r>
+      <w:proofErr w:type="spellEnd"/>
+      <w:r>
+        <w:t xml:space="preserve">. Este curso es totalmente gratuito y lo ofrece Microsoft. Cabe destacar que este curso no otorga ningún tipo de certificación en su superación. Son seis lecciones, en cada lección aparece un resumen y abajo hay un link en el que </w:t>
+      </w:r>
+      <w:r>
+        <w:t>se desglosa toda la lección.</w:t>
+      </w:r>
+    </w:p>
+    <w:p>
+      <w:r>
+        <w:rPr>
+          <w:noProof/>
+          <w:lang w:eastAsia="es-ES"/>
+        </w:rPr>
+        <w:drawing>
+          <wp:inline distT="0" distB="0" distL="0" distR="0" wp14:anchorId="729B7BA1" wp14:editId="3D3BBCB5">
+            <wp:extent cx="3781425" cy="1428750"/>
+            <wp:effectExtent l="0" t="0" r="9525" b="0"/>
+            <wp:docPr id="3" name="Imagen 3"/>
+            <wp:cNvGraphicFramePr>
+              <a:graphicFrameLocks xmlns:a="http://schemas.openxmlformats.org/drawingml/2006/main" noChangeAspect="1"/>
+            </wp:cNvGraphicFramePr>
+            <a:graphic xmlns:a="http://schemas.openxmlformats.org/drawingml/2006/main">
+              <a:graphicData uri="http://schemas.openxmlformats.org/drawingml/2006/picture">
+                <pic:pic xmlns:pic="http://schemas.openxmlformats.org/drawingml/2006/picture">
+                  <pic:nvPicPr>
+                    <pic:cNvPr id="0" name=""/>
+                    <pic:cNvPicPr/>
+                  </pic:nvPicPr>
+                  <pic:blipFill rotWithShape="1">
+                    <a:blip r:embed="rId9"/>
+                    <a:srcRect l="10053" t="6271" r="19930" b="46694"/>
+                    <a:stretch/>
+                  </pic:blipFill>
+                  <pic:spPr bwMode="auto">
+                    <a:xfrm>
+                      <a:off x="0" y="0"/>
+                      <a:ext cx="3780981" cy="1428582"/>
+                    </a:xfrm>
+                    <a:prstGeom prst="rect">
+                      <a:avLst/>
+                    </a:prstGeom>
+                    <a:ln>
+                      <a:noFill/>
+                    </a:ln>
+                    <a:extLst>
+                      <a:ext uri="{53640926-AAD7-44D8-BBD7-CCE9431645EC}">
+                        <a14:shadowObscured xmlns:a14="http://schemas.microsoft.com/office/drawing/2010/main"/>
+                      </a:ext>
+                    </a:extLst>
+                  </pic:spPr>
+                </pic:pic>
+              </a:graphicData>
+            </a:graphic>
+          </wp:inline>
+        </w:drawing>
+      </w:r>
     </w:p>
     <w:p/>
     <w:p/>
@@ -316,7 +399,7 @@
   <w:abstractNum w:abstractNumId="0">
     <w:nsid w:val="29C63C36"/>
     <w:multiLevelType w:val="hybridMultilevel"/>
-    <w:tmpl w:val="FD8C8936"/>
+    <w:tmpl w:val="ECE48412"/>
     <w:lvl w:ilvl="0" w:tplc="0C0A000F">
       <w:start w:val="1"/>
       <w:numFmt w:val="decimal"/>

</xml_diff>

<commit_message>
Cambios en el apartado 5.2 por JavierGarciaMartin
</commit_message>
<xml_diff>
--- a/TG1_JavierGarciamartin5.2.docx
+++ b/TG1_JavierGarciamartin5.2.docx
@@ -290,7 +290,6 @@
           <w:b/>
         </w:rPr>
       </w:pPr>
-      <w:bookmarkStart w:id="0" w:name="_GoBack"/>
       <w:r>
         <w:rPr>
           <w:b/>
@@ -304,7 +303,6 @@
         <w:t>lenguaje HTML5</w:t>
       </w:r>
     </w:p>
-    <w:bookmarkEnd w:id="0"/>
     <w:p>
       <w:r>
         <w:t xml:space="preserve">Este curso explica de manera básica el funcionamiento del lenguaje, definiendo el concepto de HTML5, uso de etiquetas, funciones </w:t>
@@ -337,8 +335,8 @@
         </w:rPr>
         <w:drawing>
           <wp:inline distT="0" distB="0" distL="0" distR="0" wp14:anchorId="729B7BA1" wp14:editId="3D3BBCB5">
-            <wp:extent cx="3781425" cy="1428750"/>
-            <wp:effectExtent l="0" t="0" r="9525" b="0"/>
+            <wp:extent cx="5646928" cy="2133600"/>
+            <wp:effectExtent l="0" t="0" r="0" b="0"/>
             <wp:docPr id="3" name="Imagen 3"/>
             <wp:cNvGraphicFramePr>
               <a:graphicFrameLocks xmlns:a="http://schemas.openxmlformats.org/drawingml/2006/main" noChangeAspect="1"/>
@@ -358,7 +356,7 @@
                   <pic:spPr bwMode="auto">
                     <a:xfrm>
                       <a:off x="0" y="0"/>
-                      <a:ext cx="3780981" cy="1428582"/>
+                      <a:ext cx="5646265" cy="2133349"/>
                     </a:xfrm>
                     <a:prstGeom prst="rect">
                       <a:avLst/>
@@ -379,8 +377,134 @@
         </w:drawing>
       </w:r>
     </w:p>
+    <w:p>
+      <w:hyperlink r:id="rId10" w:history="1">
+        <w:r>
+          <w:rPr>
+            <w:rStyle w:val="Hipervnculo"/>
+          </w:rPr>
+          <w:t>https://msdn.microsoft.com/es-es/ie/hh749019</w:t>
+        </w:r>
+      </w:hyperlink>
+    </w:p>
     <w:p/>
-    <w:p/>
+    <w:p>
+      <w:pPr>
+        <w:pStyle w:val="Prrafodelista"/>
+        <w:numPr>
+          <w:ilvl w:val="0"/>
+          <w:numId w:val="1"/>
+        </w:numPr>
+      </w:pPr>
+      <w:r>
+        <w:rPr>
+          <w:b/>
+        </w:rPr>
+        <w:lastRenderedPageBreak/>
+        <w:t>Curso de aprendizaje sobre el lenguaje CSS orientado al diseño de nuestras extensiones (</w:t>
+      </w:r>
+      <w:r>
+        <w:rPr>
+          <w:b/>
+          <w:i/>
+        </w:rPr>
+        <w:t>acamica.com</w:t>
+      </w:r>
+      <w:r>
+        <w:rPr>
+          <w:b/>
+        </w:rPr>
+        <w:t>)</w:t>
+      </w:r>
+    </w:p>
+    <w:p>
+      <w:r>
+        <w:t xml:space="preserve">Este curso es totalmente gratuito y </w:t>
+      </w:r>
+      <w:proofErr w:type="spellStart"/>
+      <w:r>
+        <w:t>esta</w:t>
+      </w:r>
+      <w:proofErr w:type="spellEnd"/>
+      <w:r>
+        <w:t xml:space="preserve"> dividido en una serie de niveles de los cuales aparecen bloqueados hasta que  el alumno en cuestión no haya superado el examen del nivel anterior. El alumno deberá de registrarse en la plataforma para poder acceder al curso.</w:t>
+      </w:r>
+    </w:p>
+    <w:p>
+      <w:r>
+        <w:rPr>
+          <w:noProof/>
+          <w:lang w:eastAsia="es-ES"/>
+        </w:rPr>
+        <w:drawing>
+          <wp:inline distT="0" distB="0" distL="0" distR="0">
+            <wp:extent cx="5353050" cy="3713099"/>
+            <wp:effectExtent l="0" t="0" r="0" b="1905"/>
+            <wp:docPr id="4" name="0 Imagen"/>
+            <wp:cNvGraphicFramePr>
+              <a:graphicFrameLocks xmlns:a="http://schemas.openxmlformats.org/drawingml/2006/main" noChangeAspect="1"/>
+            </wp:cNvGraphicFramePr>
+            <a:graphic xmlns:a="http://schemas.openxmlformats.org/drawingml/2006/main">
+              <a:graphicData uri="http://schemas.openxmlformats.org/drawingml/2006/picture">
+                <pic:pic xmlns:pic="http://schemas.openxmlformats.org/drawingml/2006/picture">
+                  <pic:nvPicPr>
+                    <pic:cNvPr id="0" name="curso.png"/>
+                    <pic:cNvPicPr/>
+                  </pic:nvPicPr>
+                  <pic:blipFill rotWithShape="1">
+                    <a:blip r:embed="rId11">
+                      <a:extLst>
+                        <a:ext uri="{28A0092B-C50C-407E-A947-70E740481C1C}">
+                          <a14:useLocalDpi xmlns:a14="http://schemas.microsoft.com/office/drawing/2010/main" val="0"/>
+                        </a:ext>
+                      </a:extLst>
+                    </a:blip>
+                    <a:srcRect l="5643" t="10975" r="33333" b="13768"/>
+                    <a:stretch/>
+                  </pic:blipFill>
+                  <pic:spPr bwMode="auto">
+                    <a:xfrm>
+                      <a:off x="0" y="0"/>
+                      <a:ext cx="5352422" cy="3712664"/>
+                    </a:xfrm>
+                    <a:prstGeom prst="rect">
+                      <a:avLst/>
+                    </a:prstGeom>
+                    <a:ln>
+                      <a:noFill/>
+                    </a:ln>
+                    <a:extLst>
+                      <a:ext uri="{53640926-AAD7-44D8-BBD7-CCE9431645EC}">
+                        <a14:shadowObscured xmlns:a14="http://schemas.microsoft.com/office/drawing/2010/main"/>
+                      </a:ext>
+                    </a:extLst>
+                  </pic:spPr>
+                </pic:pic>
+              </a:graphicData>
+            </a:graphic>
+          </wp:inline>
+        </w:drawing>
+      </w:r>
+    </w:p>
+    <w:p>
+      <w:r>
+        <w:t>Este curso está formado por 48 videos de aprendizajes, siempre está disponible y en la superación de cada nivel se otorga un certificado de completitud pero no hay que confundirlo con un certificado de superación del curso a nivel profesional, ese certificado es a nivel interno del curso para poder acceder a otros cursos suyos.</w:t>
+      </w:r>
+    </w:p>
+    <w:p>
+      <w:hyperlink r:id="rId12" w:history="1">
+        <w:r>
+          <w:rPr>
+            <w:rStyle w:val="Hipervnculo"/>
+          </w:rPr>
+          <w:t>https://www.acamica.com/cursos/25/comenzando-con-css</w:t>
+        </w:r>
+      </w:hyperlink>
+    </w:p>
+    <w:p>
+      <w:bookmarkStart w:id="0" w:name="_GoBack"/>
+      <w:bookmarkEnd w:id="0"/>
+    </w:p>
     <w:p/>
     <w:p/>
     <w:p/>
@@ -399,7 +523,7 @@
   <w:abstractNum w:abstractNumId="0">
     <w:nsid w:val="29C63C36"/>
     <w:multiLevelType w:val="hybridMultilevel"/>
-    <w:tmpl w:val="ECE48412"/>
+    <w:tmpl w:val="47A4EB2C"/>
     <w:lvl w:ilvl="0" w:tplc="0C0A000F">
       <w:start w:val="1"/>
       <w:numFmt w:val="decimal"/>

</xml_diff>